<commit_message>
Implemented DELETE follow, GET followers
- Can now DELETE follow (unfollow).
- Can now GET followers list.
- Updated TO-DO.
</commit_message>
<xml_diff>
--- a/docs/TODO.docx
+++ b/docs/TODO.docx
@@ -209,161 +209,173 @@
       <w:r>
         <w:t xml:space="preserve">(DONE) </w:t>
       </w:r>
+      <w:r>
+        <w:t>GET follows - list of users the logged in user follows.</w:t>
+      </w:r>
+    </w:p>
+    <w:p>
+      <w:pPr>
+        <w:pStyle w:val="ListParagraph"/>
+        <w:numPr>
+          <w:ilvl w:val="0"/>
+          <w:numId w:val="1"/>
+        </w:numPr>
+        <w:spacing w:line="360" w:lineRule="auto"/>
+      </w:pPr>
+      <w:r>
+        <w:t xml:space="preserve">(DONE) </w:t>
+      </w:r>
+      <w:r>
+        <w:t>GET followers - list of users that follow the logged in user.</w:t>
+      </w:r>
+    </w:p>
+    <w:p>
+      <w:pPr>
+        <w:pStyle w:val="ListParagraph"/>
+        <w:numPr>
+          <w:ilvl w:val="0"/>
+          <w:numId w:val="1"/>
+        </w:numPr>
+        <w:spacing w:line="360" w:lineRule="auto"/>
+      </w:pPr>
+      <w:r>
+        <w:t xml:space="preserve">(DONE) </w:t>
+      </w:r>
+      <w:r>
+        <w:t>POST follow</w:t>
+      </w:r>
+      <w:proofErr w:type="gramStart"/>
+      <w:r>
+        <w:t>/:username</w:t>
+      </w:r>
+      <w:proofErr w:type="gramEnd"/>
+      <w:r>
+        <w:t xml:space="preserve"> - logged in user wants to follow :username.</w:t>
+      </w:r>
+    </w:p>
+    <w:p>
+      <w:pPr>
+        <w:pStyle w:val="ListParagraph"/>
+        <w:numPr>
+          <w:ilvl w:val="0"/>
+          <w:numId w:val="1"/>
+        </w:numPr>
+        <w:spacing w:line="360" w:lineRule="auto"/>
+      </w:pPr>
+      <w:r>
+        <w:t xml:space="preserve">(DONE) </w:t>
+      </w:r>
+      <w:r>
+        <w:t>DELETE follow</w:t>
+      </w:r>
+      <w:proofErr w:type="gramStart"/>
+      <w:r>
+        <w:t>/:username</w:t>
+      </w:r>
+      <w:proofErr w:type="gramEnd"/>
+      <w:r>
+        <w:t xml:space="preserve"> - logged in user wants to .unfollow :username.</w:t>
+      </w:r>
+    </w:p>
+    <w:p>
+      <w:pPr>
+        <w:pStyle w:val="ListParagraph"/>
+        <w:numPr>
+          <w:ilvl w:val="0"/>
+          <w:numId w:val="1"/>
+        </w:numPr>
+        <w:spacing w:line="360" w:lineRule="auto"/>
+      </w:pPr>
+      <w:r>
+        <w:t>PUT users/about - update logged in user's about.</w:t>
+      </w:r>
+    </w:p>
+    <w:p>
+      <w:pPr>
+        <w:pStyle w:val="ListParagraph"/>
+        <w:numPr>
+          <w:ilvl w:val="0"/>
+          <w:numId w:val="1"/>
+        </w:numPr>
+        <w:spacing w:line="360" w:lineRule="auto"/>
+      </w:pPr>
+      <w:r>
+        <w:t>GET posts</w:t>
+      </w:r>
+      <w:proofErr w:type="gramStart"/>
+      <w:r>
+        <w:t>/:hashtag</w:t>
+      </w:r>
+      <w:proofErr w:type="gramEnd"/>
+      <w:r>
+        <w:t xml:space="preserve"> - </w:t>
+      </w:r>
+      <w:proofErr w:type="spellStart"/>
+      <w:r>
+        <w:t>retreive</w:t>
+      </w:r>
+      <w:proofErr w:type="spellEnd"/>
+      <w:r>
+        <w:t xml:space="preserve"> all posts with :hashtag in the .description.</w:t>
+      </w:r>
+    </w:p>
+    <w:p>
+      <w:pPr>
+        <w:pStyle w:val="ListParagraph"/>
+        <w:numPr>
+          <w:ilvl w:val="0"/>
+          <w:numId w:val="1"/>
+        </w:numPr>
+        <w:spacing w:line="360" w:lineRule="auto"/>
+      </w:pPr>
+      <w:r>
+        <w:t xml:space="preserve">GET posts/home - </w:t>
+      </w:r>
+      <w:proofErr w:type="spellStart"/>
+      <w:r>
+        <w:t>retreive</w:t>
+      </w:r>
+      <w:proofErr w:type="spellEnd"/>
+      <w:r>
+        <w:t xml:space="preserve"> posts from the logged in user as well as posts by users the logged in user follows.</w:t>
+      </w:r>
+      <w:r>
+        <w:t xml:space="preserve"> (Search related)</w:t>
+      </w:r>
+    </w:p>
+    <w:p>
+      <w:pPr>
+        <w:pStyle w:val="ListParagraph"/>
+        <w:numPr>
+          <w:ilvl w:val="0"/>
+          <w:numId w:val="1"/>
+        </w:numPr>
+        <w:spacing w:line="360" w:lineRule="auto"/>
+      </w:pPr>
+      <w:r>
+        <w:t>GET users</w:t>
+      </w:r>
+      <w:proofErr w:type="gramStart"/>
+      <w:r>
+        <w:t>/:</w:t>
+      </w:r>
+      <w:proofErr w:type="spellStart"/>
+      <w:r>
+        <w:t>username</w:t>
+      </w:r>
+      <w:proofErr w:type="gramEnd"/>
+      <w:r>
+        <w:t>?partial</w:t>
+      </w:r>
+      <w:proofErr w:type="spellEnd"/>
+      <w:r>
+        <w:t>=true/false - get a specific user, or a list of users that have a partial match if partial is true.</w:t>
+      </w:r>
+      <w:r>
+        <w:t xml:space="preserve"> (Search related)</w:t>
+      </w:r>
       <w:bookmarkStart w:id="0" w:name="_GoBack"/>
       <w:bookmarkEnd w:id="0"/>
-      <w:r>
-        <w:t>GET follows - list of users the logged in user follows.</w:t>
-      </w:r>
-    </w:p>
-    <w:p>
-      <w:pPr>
-        <w:pStyle w:val="ListParagraph"/>
-        <w:numPr>
-          <w:ilvl w:val="0"/>
-          <w:numId w:val="1"/>
-        </w:numPr>
-        <w:spacing w:line="360" w:lineRule="auto"/>
-      </w:pPr>
-      <w:r>
-        <w:t>GET followers - list of users that follow the logged in user.</w:t>
-      </w:r>
-    </w:p>
-    <w:p>
-      <w:pPr>
-        <w:pStyle w:val="ListParagraph"/>
-        <w:numPr>
-          <w:ilvl w:val="0"/>
-          <w:numId w:val="1"/>
-        </w:numPr>
-        <w:spacing w:line="360" w:lineRule="auto"/>
-      </w:pPr>
-      <w:r>
-        <w:t xml:space="preserve">(DONE) </w:t>
-      </w:r>
-      <w:r>
-        <w:t>POST follow</w:t>
-      </w:r>
-      <w:proofErr w:type="gramStart"/>
-      <w:r>
-        <w:t>/:username</w:t>
-      </w:r>
-      <w:proofErr w:type="gramEnd"/>
-      <w:r>
-        <w:t xml:space="preserve"> - logged in user wants to follow :username.</w:t>
-      </w:r>
-    </w:p>
-    <w:p>
-      <w:pPr>
-        <w:pStyle w:val="ListParagraph"/>
-        <w:numPr>
-          <w:ilvl w:val="0"/>
-          <w:numId w:val="1"/>
-        </w:numPr>
-        <w:spacing w:line="360" w:lineRule="auto"/>
-      </w:pPr>
-      <w:r>
-        <w:t>DELETE follow</w:t>
-      </w:r>
-      <w:proofErr w:type="gramStart"/>
-      <w:r>
-        <w:t>/:username</w:t>
-      </w:r>
-      <w:proofErr w:type="gramEnd"/>
-      <w:r>
-        <w:t xml:space="preserve"> - logged in user wants to .unfollow :username.</w:t>
-      </w:r>
-    </w:p>
-    <w:p>
-      <w:pPr>
-        <w:pStyle w:val="ListParagraph"/>
-        <w:numPr>
-          <w:ilvl w:val="0"/>
-          <w:numId w:val="1"/>
-        </w:numPr>
-        <w:spacing w:line="360" w:lineRule="auto"/>
-      </w:pPr>
-      <w:r>
-        <w:t>PUT users/about - update logged in user's about.</w:t>
-      </w:r>
-    </w:p>
-    <w:p>
-      <w:pPr>
-        <w:pStyle w:val="ListParagraph"/>
-        <w:numPr>
-          <w:ilvl w:val="0"/>
-          <w:numId w:val="1"/>
-        </w:numPr>
-        <w:spacing w:line="360" w:lineRule="auto"/>
-      </w:pPr>
-      <w:r>
-        <w:t>GET posts</w:t>
-      </w:r>
-      <w:proofErr w:type="gramStart"/>
-      <w:r>
-        <w:t>/:hashtag</w:t>
-      </w:r>
-      <w:proofErr w:type="gramEnd"/>
-      <w:r>
-        <w:t xml:space="preserve"> - </w:t>
-      </w:r>
-      <w:proofErr w:type="spellStart"/>
-      <w:r>
-        <w:t>retreive</w:t>
-      </w:r>
-      <w:proofErr w:type="spellEnd"/>
-      <w:r>
-        <w:t xml:space="preserve"> all posts with :hashtag in the .description.</w:t>
-      </w:r>
-    </w:p>
-    <w:p>
-      <w:pPr>
-        <w:pStyle w:val="ListParagraph"/>
-        <w:numPr>
-          <w:ilvl w:val="0"/>
-          <w:numId w:val="1"/>
-        </w:numPr>
-        <w:spacing w:line="360" w:lineRule="auto"/>
-      </w:pPr>
-      <w:r>
-        <w:t xml:space="preserve">GET posts/home - </w:t>
-      </w:r>
-      <w:proofErr w:type="spellStart"/>
-      <w:r>
-        <w:t>retreive</w:t>
-      </w:r>
-      <w:proofErr w:type="spellEnd"/>
-      <w:r>
-        <w:t xml:space="preserve"> posts from the logged in user as well as posts by users the logged in user follows.</w:t>
-      </w:r>
-    </w:p>
-    <w:p>
-      <w:pPr>
-        <w:pStyle w:val="ListParagraph"/>
-        <w:numPr>
-          <w:ilvl w:val="0"/>
-          <w:numId w:val="1"/>
-        </w:numPr>
-        <w:spacing w:line="360" w:lineRule="auto"/>
-      </w:pPr>
-      <w:r>
-        <w:t>GET users</w:t>
-      </w:r>
-      <w:proofErr w:type="gramStart"/>
-      <w:r>
-        <w:t>/:</w:t>
-      </w:r>
-      <w:proofErr w:type="spellStart"/>
-      <w:r>
-        <w:t>username</w:t>
-      </w:r>
-      <w:proofErr w:type="gramEnd"/>
-      <w:r>
-        <w:t>?partial</w:t>
-      </w:r>
-      <w:proofErr w:type="spellEnd"/>
-      <w:r>
-        <w:t>=true/false - get a specific user, or a list of users that have a partial match if partial is true.</w:t>
-      </w:r>
     </w:p>
     <w:sectPr>
       <w:pgSz w:w="12240" w:h="15840"/>

</xml_diff>

<commit_message>
Can no longer follow self
- Added error message when trying to follow self.
- Updated todo
</commit_message>
<xml_diff>
--- a/docs/TODO.docx
+++ b/docs/TODO.docx
@@ -126,7 +126,13 @@
         <w:spacing w:line="360" w:lineRule="auto"/>
       </w:pPr>
       <w:r>
-        <w:t>Search users. (Needs back-end)</w:t>
+        <w:t xml:space="preserve">(DONE) </w:t>
+      </w:r>
+      <w:r>
+        <w:t>Search users</w:t>
+      </w:r>
+      <w:r>
+        <w:t>.</w:t>
       </w:r>
     </w:p>
     <w:p>
@@ -155,168 +161,168 @@
         <w:spacing w:line="360" w:lineRule="auto"/>
       </w:pPr>
       <w:r>
-        <w:t>Logout option witho</w:t>
+        <w:t>Logout option without manually changing URL.</w:t>
+      </w:r>
+    </w:p>
+    <w:p>
+      <w:r>
+        <w:t>Bugs:</w:t>
+      </w:r>
+    </w:p>
+    <w:p>
+      <w:pPr>
+        <w:pStyle w:val="ListParagraph"/>
+        <w:numPr>
+          <w:ilvl w:val="0"/>
+          <w:numId w:val="1"/>
+        </w:numPr>
+        <w:spacing w:line="360" w:lineRule="auto"/>
+      </w:pPr>
+      <w:r>
+        <w:t>Comment count does not update when posting comment.</w:t>
+      </w:r>
+    </w:p>
+    <w:p>
+      <w:pPr>
+        <w:pStyle w:val="ListParagraph"/>
+        <w:numPr>
+          <w:ilvl w:val="0"/>
+          <w:numId w:val="1"/>
+        </w:numPr>
+        <w:spacing w:line="360" w:lineRule="auto"/>
+      </w:pPr>
+      <w:r>
+        <w:t>If more than one (1) post is new when refreshing a feed, they will appear out of order.</w:t>
+      </w:r>
+    </w:p>
+    <w:p>
+      <w:r>
+        <w:t>Back-end:</w:t>
+      </w:r>
+    </w:p>
+    <w:p>
+      <w:pPr>
+        <w:pStyle w:val="ListParagraph"/>
+        <w:numPr>
+          <w:ilvl w:val="0"/>
+          <w:numId w:val="1"/>
+        </w:numPr>
+        <w:spacing w:line="360" w:lineRule="auto"/>
+      </w:pPr>
+      <w:r>
+        <w:t>(DONE</w:t>
+      </w:r>
+      <w:proofErr w:type="gramStart"/>
+      <w:r>
+        <w:t>)(</w:t>
+      </w:r>
+      <w:proofErr w:type="gramEnd"/>
+      <w:r>
+        <w:t xml:space="preserve">IMP INTO GET /post/user/:username) </w:t>
+      </w:r>
+      <w:r>
+        <w:t>GET following/:username - whether the logged in user follows :username.</w:t>
+      </w:r>
+    </w:p>
+    <w:p>
+      <w:pPr>
+        <w:pStyle w:val="ListParagraph"/>
+        <w:numPr>
+          <w:ilvl w:val="0"/>
+          <w:numId w:val="1"/>
+        </w:numPr>
+        <w:spacing w:line="360" w:lineRule="auto"/>
+      </w:pPr>
+      <w:r>
+        <w:t xml:space="preserve">(DONE) </w:t>
+      </w:r>
+      <w:r>
+        <w:t>GET follows - list of users the logged in user follows.</w:t>
+      </w:r>
+    </w:p>
+    <w:p>
+      <w:pPr>
+        <w:pStyle w:val="ListParagraph"/>
+        <w:numPr>
+          <w:ilvl w:val="0"/>
+          <w:numId w:val="1"/>
+        </w:numPr>
+        <w:spacing w:line="360" w:lineRule="auto"/>
+      </w:pPr>
+      <w:r>
+        <w:t xml:space="preserve">(DONE) </w:t>
+      </w:r>
+      <w:r>
+        <w:t>GET followers - list of users that follow the logged in user.</w:t>
+      </w:r>
+    </w:p>
+    <w:p>
+      <w:pPr>
+        <w:pStyle w:val="ListParagraph"/>
+        <w:numPr>
+          <w:ilvl w:val="0"/>
+          <w:numId w:val="1"/>
+        </w:numPr>
+        <w:spacing w:line="360" w:lineRule="auto"/>
+      </w:pPr>
+      <w:r>
+        <w:t xml:space="preserve">(DONE) </w:t>
+      </w:r>
+      <w:r>
+        <w:t>POST follow</w:t>
+      </w:r>
+      <w:proofErr w:type="gramStart"/>
+      <w:r>
+        <w:t>/:username</w:t>
+      </w:r>
+      <w:proofErr w:type="gramEnd"/>
+      <w:r>
+        <w:t xml:space="preserve"> - logged in user wants to follow :username.</w:t>
+      </w:r>
+    </w:p>
+    <w:p>
+      <w:pPr>
+        <w:pStyle w:val="ListParagraph"/>
+        <w:numPr>
+          <w:ilvl w:val="0"/>
+          <w:numId w:val="1"/>
+        </w:numPr>
+        <w:spacing w:line="360" w:lineRule="auto"/>
+      </w:pPr>
+      <w:r>
+        <w:t xml:space="preserve">(DONE) </w:t>
+      </w:r>
+      <w:r>
+        <w:t>DELETE follow</w:t>
+      </w:r>
+      <w:proofErr w:type="gramStart"/>
+      <w:r>
+        <w:t>/:username</w:t>
+      </w:r>
+      <w:proofErr w:type="gramEnd"/>
+      <w:r>
+        <w:t xml:space="preserve"> - logged in user wants to .unfollow :username.</w:t>
+      </w:r>
+    </w:p>
+    <w:p>
+      <w:pPr>
+        <w:pStyle w:val="ListParagraph"/>
+        <w:numPr>
+          <w:ilvl w:val="0"/>
+          <w:numId w:val="1"/>
+        </w:numPr>
+        <w:spacing w:line="360" w:lineRule="auto"/>
+      </w:pPr>
+      <w:r>
+        <w:t xml:space="preserve">(DONE) </w:t>
+      </w:r>
+      <w:r>
+        <w:t xml:space="preserve">PUT users/about - </w:t>
       </w:r>
       <w:bookmarkStart w:id="0" w:name="_GoBack"/>
       <w:bookmarkEnd w:id="0"/>
       <w:r>
-        <w:t>ut manually changing URL.</w:t>
-      </w:r>
-    </w:p>
-    <w:p>
-      <w:r>
-        <w:t>Bugs:</w:t>
-      </w:r>
-    </w:p>
-    <w:p>
-      <w:pPr>
-        <w:pStyle w:val="ListParagraph"/>
-        <w:numPr>
-          <w:ilvl w:val="0"/>
-          <w:numId w:val="1"/>
-        </w:numPr>
-        <w:spacing w:line="360" w:lineRule="auto"/>
-      </w:pPr>
-      <w:r>
-        <w:t>Comment count does not update when posting comment.</w:t>
-      </w:r>
-    </w:p>
-    <w:p>
-      <w:pPr>
-        <w:pStyle w:val="ListParagraph"/>
-        <w:numPr>
-          <w:ilvl w:val="0"/>
-          <w:numId w:val="1"/>
-        </w:numPr>
-        <w:spacing w:line="360" w:lineRule="auto"/>
-      </w:pPr>
-      <w:r>
-        <w:t>If more than one (1) post is new when refreshing a feed, they will appear out of order.</w:t>
-      </w:r>
-    </w:p>
-    <w:p>
-      <w:r>
-        <w:t>Back-end:</w:t>
-      </w:r>
-    </w:p>
-    <w:p>
-      <w:pPr>
-        <w:pStyle w:val="ListParagraph"/>
-        <w:numPr>
-          <w:ilvl w:val="0"/>
-          <w:numId w:val="1"/>
-        </w:numPr>
-        <w:spacing w:line="360" w:lineRule="auto"/>
-      </w:pPr>
-      <w:r>
-        <w:t>(DONE</w:t>
-      </w:r>
-      <w:proofErr w:type="gramStart"/>
-      <w:r>
-        <w:t>)(</w:t>
-      </w:r>
-      <w:proofErr w:type="gramEnd"/>
-      <w:r>
-        <w:t xml:space="preserve">IMP INTO GET /post/user/:username) </w:t>
-      </w:r>
-      <w:r>
-        <w:t>GET following/:username - whether the logged in user follows :username.</w:t>
-      </w:r>
-    </w:p>
-    <w:p>
-      <w:pPr>
-        <w:pStyle w:val="ListParagraph"/>
-        <w:numPr>
-          <w:ilvl w:val="0"/>
-          <w:numId w:val="1"/>
-        </w:numPr>
-        <w:spacing w:line="360" w:lineRule="auto"/>
-      </w:pPr>
-      <w:r>
-        <w:t xml:space="preserve">(DONE) </w:t>
-      </w:r>
-      <w:r>
-        <w:t>GET follows - list of users the logged in user follows.</w:t>
-      </w:r>
-    </w:p>
-    <w:p>
-      <w:pPr>
-        <w:pStyle w:val="ListParagraph"/>
-        <w:numPr>
-          <w:ilvl w:val="0"/>
-          <w:numId w:val="1"/>
-        </w:numPr>
-        <w:spacing w:line="360" w:lineRule="auto"/>
-      </w:pPr>
-      <w:r>
-        <w:t xml:space="preserve">(DONE) </w:t>
-      </w:r>
-      <w:r>
-        <w:t>GET followers - list of users that follow the logged in user.</w:t>
-      </w:r>
-    </w:p>
-    <w:p>
-      <w:pPr>
-        <w:pStyle w:val="ListParagraph"/>
-        <w:numPr>
-          <w:ilvl w:val="0"/>
-          <w:numId w:val="1"/>
-        </w:numPr>
-        <w:spacing w:line="360" w:lineRule="auto"/>
-      </w:pPr>
-      <w:r>
-        <w:t xml:space="preserve">(DONE) </w:t>
-      </w:r>
-      <w:r>
-        <w:t>POST follow</w:t>
-      </w:r>
-      <w:proofErr w:type="gramStart"/>
-      <w:r>
-        <w:t>/:username</w:t>
-      </w:r>
-      <w:proofErr w:type="gramEnd"/>
-      <w:r>
-        <w:t xml:space="preserve"> - logged in user wants to follow :username.</w:t>
-      </w:r>
-    </w:p>
-    <w:p>
-      <w:pPr>
-        <w:pStyle w:val="ListParagraph"/>
-        <w:numPr>
-          <w:ilvl w:val="0"/>
-          <w:numId w:val="1"/>
-        </w:numPr>
-        <w:spacing w:line="360" w:lineRule="auto"/>
-      </w:pPr>
-      <w:r>
-        <w:t xml:space="preserve">(DONE) </w:t>
-      </w:r>
-      <w:r>
-        <w:t>DELETE follow</w:t>
-      </w:r>
-      <w:proofErr w:type="gramStart"/>
-      <w:r>
-        <w:t>/:username</w:t>
-      </w:r>
-      <w:proofErr w:type="gramEnd"/>
-      <w:r>
-        <w:t xml:space="preserve"> - logged in user wants to .unfollow :username.</w:t>
-      </w:r>
-    </w:p>
-    <w:p>
-      <w:pPr>
-        <w:pStyle w:val="ListParagraph"/>
-        <w:numPr>
-          <w:ilvl w:val="0"/>
-          <w:numId w:val="1"/>
-        </w:numPr>
-        <w:spacing w:line="360" w:lineRule="auto"/>
-      </w:pPr>
-      <w:r>
-        <w:t xml:space="preserve">(DONE) </w:t>
-      </w:r>
-      <w:r>
-        <w:t>PUT users/about - update logged in user's about.</w:t>
+        <w:t>update logged in user's about.</w:t>
       </w:r>
     </w:p>
     <w:p>
@@ -358,6 +364,9 @@
         </w:numPr>
         <w:spacing w:line="360" w:lineRule="auto"/>
       </w:pPr>
+      <w:r>
+        <w:t xml:space="preserve">(DONE) </w:t>
+      </w:r>
       <w:r>
         <w:t>GET users</w:t>
       </w:r>

</xml_diff>